<commit_message>
Updated summary 2nd class
</commit_message>
<xml_diff>
--- a/Comandos_Fundamentais/Resumo_Conceitos_Fundamentais.docx
+++ b/Comandos_Fundamentais/Resumo_Conceitos_Fundamentais.docx
@@ -1011,11 +1011,122 @@
     </w:p>
     <w:p>
       <w:pPr>
+        <w:pStyle w:val="Ttulo1"/>
+        <w:jc w:val="center"/>
+      </w:pPr>
+      <w:r>
+        <w:t>desfazendo alterações</w:t>
+      </w:r>
+    </w:p>
+    <w:p>
+      <w:pPr>
+        <w:pStyle w:val="PargrafodaLista"/>
+        <w:numPr>
+          <w:ilvl w:val="0"/>
+          <w:numId w:val="17"/>
+        </w:numPr>
+        <w:jc w:val="both"/>
+      </w:pPr>
+      <w:r>
+        <w:t>O arquivo modificado pode ser retornado ao estado original.</w:t>
+      </w:r>
+    </w:p>
+    <w:p>
+      <w:pPr>
+        <w:pStyle w:val="PargrafodaLista"/>
+        <w:numPr>
+          <w:ilvl w:val="0"/>
+          <w:numId w:val="17"/>
+        </w:numPr>
+        <w:jc w:val="both"/>
+      </w:pPr>
+      <w:r>
+        <w:t xml:space="preserve">O comando utilizado é o </w:t>
+      </w:r>
+      <w:proofErr w:type="spellStart"/>
+      <w:r>
+        <w:rPr>
+          <w:b/>
+        </w:rPr>
+        <w:t>git</w:t>
+      </w:r>
+      <w:proofErr w:type="spellEnd"/>
+      <w:r>
+        <w:rPr>
+          <w:b/>
+        </w:rPr>
+        <w:t xml:space="preserve"> </w:t>
+      </w:r>
+      <w:proofErr w:type="spellStart"/>
+      <w:r>
+        <w:rPr>
+          <w:b/>
+        </w:rPr>
+        <w:t>checkout</w:t>
+      </w:r>
+      <w:proofErr w:type="spellEnd"/>
+      <w:r>
+        <w:t>.</w:t>
+      </w:r>
+    </w:p>
+    <w:p>
+      <w:pPr>
+        <w:pStyle w:val="PargrafodaLista"/>
+        <w:numPr>
+          <w:ilvl w:val="0"/>
+          <w:numId w:val="17"/>
+        </w:numPr>
+        <w:jc w:val="both"/>
+      </w:pPr>
+      <w:r>
+        <w:t xml:space="preserve">Após a utilização deste comando o arquivo sai do </w:t>
+      </w:r>
+      <w:proofErr w:type="spellStart"/>
+      <w:r>
+        <w:t>staged</w:t>
+      </w:r>
+      <w:proofErr w:type="spellEnd"/>
+      <w:r>
+        <w:t>.</w:t>
+      </w:r>
+    </w:p>
+    <w:p>
+      <w:pPr>
+        <w:pStyle w:val="PargrafodaLista"/>
+        <w:numPr>
+          <w:ilvl w:val="0"/>
+          <w:numId w:val="17"/>
+        </w:numPr>
+        <w:jc w:val="both"/>
+      </w:pPr>
+      <w:r>
+        <w:t xml:space="preserve">Caso seja feita uma próxima alteração, ele entra em </w:t>
+      </w:r>
+      <w:proofErr w:type="spellStart"/>
+      <w:r>
+        <w:t>staged</w:t>
+      </w:r>
+      <w:proofErr w:type="spellEnd"/>
+      <w:r>
+        <w:t xml:space="preserve"> novamente.</w:t>
+      </w:r>
+    </w:p>
+    <w:p>
+      <w:pPr>
         <w:ind w:left="360"/>
         <w:jc w:val="both"/>
       </w:pPr>
       <w:bookmarkStart w:id="0" w:name="_GoBack"/>
       <w:bookmarkEnd w:id="0"/>
+      <w:r>
+        <w:t xml:space="preserve"> </w:t>
+      </w:r>
+    </w:p>
+    <w:p>
+      <w:pPr>
+        <w:ind w:left="360"/>
+        <w:jc w:val="both"/>
+      </w:pPr>
     </w:p>
     <w:p>
       <w:pPr>
@@ -1191,7 +1302,7 @@
         <v:path o:extrusionok="f" gradientshapeok="t" o:connecttype="rect"/>
         <o:lock v:ext="edit" aspectratio="t"/>
       </v:shapetype>
-      <v:shape id="_x0000_i1069" type="#_x0000_t75" style="width:11.25pt;height:11.25pt" o:bullet="t">
+      <v:shape id="_x0000_i1040" type="#_x0000_t75" style="width:11.25pt;height:11.25pt" o:bullet="t">
         <v:imagedata r:id="rId1" o:title="msoA40A"/>
       </v:shape>
     </w:pict>
@@ -2336,6 +2447,120 @@
     </w:lvl>
   </w:abstractNum>
   <w:abstractNum w:abstractNumId="10">
+    <w:nsid w:val="57C8495D"/>
+    <w:multiLevelType w:val="hybridMultilevel"/>
+    <w:tmpl w:val="7DFC8CC6"/>
+    <w:lvl w:ilvl="0" w:tplc="04160007">
+      <w:start w:val="1"/>
+      <w:numFmt w:val="bullet"/>
+      <w:lvlText w:val=""/>
+      <w:lvlPicBulletId w:val="0"/>
+      <w:lvlJc w:val="left"/>
+      <w:pPr>
+        <w:ind w:left="720" w:hanging="360"/>
+      </w:pPr>
+      <w:rPr>
+        <w:rFonts w:ascii="Symbol" w:hAnsi="Symbol" w:hint="default"/>
+      </w:rPr>
+    </w:lvl>
+    <w:lvl w:ilvl="1" w:tplc="04160003">
+      <w:start w:val="1"/>
+      <w:numFmt w:val="bullet"/>
+      <w:lvlText w:val="o"/>
+      <w:lvlJc w:val="left"/>
+      <w:pPr>
+        <w:ind w:left="1440" w:hanging="360"/>
+      </w:pPr>
+      <w:rPr>
+        <w:rFonts w:ascii="Courier New" w:hAnsi="Courier New" w:cs="Courier New" w:hint="default"/>
+      </w:rPr>
+    </w:lvl>
+    <w:lvl w:ilvl="2" w:tplc="04160005">
+      <w:start w:val="1"/>
+      <w:numFmt w:val="bullet"/>
+      <w:lvlText w:val=""/>
+      <w:lvlJc w:val="left"/>
+      <w:pPr>
+        <w:ind w:left="2160" w:hanging="360"/>
+      </w:pPr>
+      <w:rPr>
+        <w:rFonts w:ascii="Wingdings" w:hAnsi="Wingdings" w:hint="default"/>
+      </w:rPr>
+    </w:lvl>
+    <w:lvl w:ilvl="3" w:tplc="04160001">
+      <w:start w:val="1"/>
+      <w:numFmt w:val="bullet"/>
+      <w:lvlText w:val=""/>
+      <w:lvlJc w:val="left"/>
+      <w:pPr>
+        <w:ind w:left="2880" w:hanging="360"/>
+      </w:pPr>
+      <w:rPr>
+        <w:rFonts w:ascii="Symbol" w:hAnsi="Symbol" w:hint="default"/>
+      </w:rPr>
+    </w:lvl>
+    <w:lvl w:ilvl="4" w:tplc="04160003">
+      <w:start w:val="1"/>
+      <w:numFmt w:val="bullet"/>
+      <w:lvlText w:val="o"/>
+      <w:lvlJc w:val="left"/>
+      <w:pPr>
+        <w:ind w:left="3600" w:hanging="360"/>
+      </w:pPr>
+      <w:rPr>
+        <w:rFonts w:ascii="Courier New" w:hAnsi="Courier New" w:cs="Courier New" w:hint="default"/>
+      </w:rPr>
+    </w:lvl>
+    <w:lvl w:ilvl="5" w:tplc="04160005">
+      <w:start w:val="1"/>
+      <w:numFmt w:val="bullet"/>
+      <w:lvlText w:val=""/>
+      <w:lvlJc w:val="left"/>
+      <w:pPr>
+        <w:ind w:left="4320" w:hanging="360"/>
+      </w:pPr>
+      <w:rPr>
+        <w:rFonts w:ascii="Wingdings" w:hAnsi="Wingdings" w:hint="default"/>
+      </w:rPr>
+    </w:lvl>
+    <w:lvl w:ilvl="6" w:tplc="04160001">
+      <w:start w:val="1"/>
+      <w:numFmt w:val="bullet"/>
+      <w:lvlText w:val=""/>
+      <w:lvlJc w:val="left"/>
+      <w:pPr>
+        <w:ind w:left="5040" w:hanging="360"/>
+      </w:pPr>
+      <w:rPr>
+        <w:rFonts w:ascii="Symbol" w:hAnsi="Symbol" w:hint="default"/>
+      </w:rPr>
+    </w:lvl>
+    <w:lvl w:ilvl="7" w:tplc="04160003">
+      <w:start w:val="1"/>
+      <w:numFmt w:val="bullet"/>
+      <w:lvlText w:val="o"/>
+      <w:lvlJc w:val="left"/>
+      <w:pPr>
+        <w:ind w:left="5760" w:hanging="360"/>
+      </w:pPr>
+      <w:rPr>
+        <w:rFonts w:ascii="Courier New" w:hAnsi="Courier New" w:cs="Courier New" w:hint="default"/>
+      </w:rPr>
+    </w:lvl>
+    <w:lvl w:ilvl="8" w:tplc="04160005">
+      <w:start w:val="1"/>
+      <w:numFmt w:val="bullet"/>
+      <w:lvlText w:val=""/>
+      <w:lvlJc w:val="left"/>
+      <w:pPr>
+        <w:ind w:left="6480" w:hanging="360"/>
+      </w:pPr>
+      <w:rPr>
+        <w:rFonts w:ascii="Wingdings" w:hAnsi="Wingdings" w:hint="default"/>
+      </w:rPr>
+    </w:lvl>
+  </w:abstractNum>
+  <w:abstractNum w:abstractNumId="11">
     <w:nsid w:val="63F62E99"/>
     <w:multiLevelType w:val="hybridMultilevel"/>
     <w:tmpl w:val="A9F6CD8C"/>
@@ -2449,7 +2674,7 @@
       </w:rPr>
     </w:lvl>
   </w:abstractNum>
-  <w:abstractNum w:abstractNumId="11">
+  <w:abstractNum w:abstractNumId="12">
     <w:nsid w:val="66690C0F"/>
     <w:multiLevelType w:val="hybridMultilevel"/>
     <w:tmpl w:val="944471EC"/>
@@ -2563,7 +2788,7 @@
       </w:rPr>
     </w:lvl>
   </w:abstractNum>
-  <w:abstractNum w:abstractNumId="12">
+  <w:abstractNum w:abstractNumId="13">
     <w:nsid w:val="6B30573B"/>
     <w:multiLevelType w:val="hybridMultilevel"/>
     <w:tmpl w:val="8004A758"/>
@@ -2677,7 +2902,7 @@
       </w:rPr>
     </w:lvl>
   </w:abstractNum>
-  <w:abstractNum w:abstractNumId="13">
+  <w:abstractNum w:abstractNumId="14">
     <w:nsid w:val="79155DA2"/>
     <w:multiLevelType w:val="hybridMultilevel"/>
     <w:tmpl w:val="AD6EE430"/>
@@ -2791,7 +3016,7 @@
       </w:rPr>
     </w:lvl>
   </w:abstractNum>
-  <w:abstractNum w:abstractNumId="14">
+  <w:abstractNum w:abstractNumId="15">
     <w:nsid w:val="7923783B"/>
     <w:multiLevelType w:val="hybridMultilevel"/>
     <w:tmpl w:val="999CA3BA"/>
@@ -2905,7 +3130,7 @@
       </w:rPr>
     </w:lvl>
   </w:abstractNum>
-  <w:abstractNum w:abstractNumId="15">
+  <w:abstractNum w:abstractNumId="16">
     <w:nsid w:val="7D197B4F"/>
     <w:multiLevelType w:val="hybridMultilevel"/>
     <w:tmpl w:val="A7783EF0"/>
@@ -3020,7 +3245,7 @@
     </w:lvl>
   </w:abstractNum>
   <w:num w:numId="1">
-    <w:abstractNumId w:val="11"/>
+    <w:abstractNumId w:val="12"/>
   </w:num>
   <w:num w:numId="2">
     <w:abstractNumId w:val="8"/>
@@ -3032,10 +3257,10 @@
     <w:abstractNumId w:val="4"/>
   </w:num>
   <w:num w:numId="5">
-    <w:abstractNumId w:val="15"/>
+    <w:abstractNumId w:val="16"/>
   </w:num>
   <w:num w:numId="6">
-    <w:abstractNumId w:val="10"/>
+    <w:abstractNumId w:val="11"/>
   </w:num>
   <w:num w:numId="7">
     <w:abstractNumId w:val="9"/>
@@ -3047,10 +3272,10 @@
     <w:abstractNumId w:val="3"/>
   </w:num>
   <w:num w:numId="10">
-    <w:abstractNumId w:val="12"/>
+    <w:abstractNumId w:val="13"/>
   </w:num>
   <w:num w:numId="11">
-    <w:abstractNumId w:val="13"/>
+    <w:abstractNumId w:val="14"/>
   </w:num>
   <w:num w:numId="12">
     <w:abstractNumId w:val="5"/>
@@ -3059,13 +3284,25 @@
     <w:abstractNumId w:val="6"/>
   </w:num>
   <w:num w:numId="14">
-    <w:abstractNumId w:val="14"/>
+    <w:abstractNumId w:val="15"/>
   </w:num>
   <w:num w:numId="15">
     <w:abstractNumId w:val="2"/>
   </w:num>
   <w:num w:numId="16">
     <w:abstractNumId w:val="0"/>
+  </w:num>
+  <w:num w:numId="17">
+    <w:abstractNumId w:val="10"/>
+    <w:lvlOverride w:ilvl="0"/>
+    <w:lvlOverride w:ilvl="1"/>
+    <w:lvlOverride w:ilvl="2"/>
+    <w:lvlOverride w:ilvl="3"/>
+    <w:lvlOverride w:ilvl="4"/>
+    <w:lvlOverride w:ilvl="5"/>
+    <w:lvlOverride w:ilvl="6"/>
+    <w:lvlOverride w:ilvl="7"/>
+    <w:lvlOverride w:ilvl="8"/>
   </w:num>
 </w:numbering>
 </file>

</xml_diff>

<commit_message>
Final alterations 2nd class
</commit_message>
<xml_diff>
--- a/Comandos_Fundamentais/Resumo_Conceitos_Fundamentais.docx
+++ b/Comandos_Fundamentais/Resumo_Conceitos_Fundamentais.docx
@@ -1113,20 +1113,176 @@
     </w:p>
     <w:p>
       <w:pPr>
-        <w:ind w:left="360"/>
+        <w:pStyle w:val="Ttulo1"/>
+        <w:jc w:val="center"/>
+      </w:pPr>
+      <w:r>
+        <w:t>ignorando arquivos no projeto</w:t>
+      </w:r>
+    </w:p>
+    <w:p>
+      <w:pPr>
+        <w:pStyle w:val="PargrafodaLista"/>
+        <w:numPr>
+          <w:ilvl w:val="0"/>
+          <w:numId w:val="19"/>
+        </w:numPr>
         <w:jc w:val="both"/>
       </w:pPr>
+      <w:r>
+        <w:t xml:space="preserve">Para ignorar </w:t>
+      </w:r>
+      <w:proofErr w:type="spellStart"/>
+      <w:r>
+        <w:t>aquivos</w:t>
+      </w:r>
+      <w:proofErr w:type="spellEnd"/>
+      <w:r>
+        <w:t xml:space="preserve"> devemos inserir um arquivo chamado </w:t>
+      </w:r>
+      <w:r>
+        <w:rPr>
+          <w:b/>
+        </w:rPr>
+        <w:t>.</w:t>
+      </w:r>
+      <w:proofErr w:type="spellStart"/>
+      <w:r>
+        <w:rPr>
+          <w:b/>
+        </w:rPr>
+        <w:t>gitignore</w:t>
+      </w:r>
+      <w:proofErr w:type="spellEnd"/>
+      <w:r>
+        <w:t xml:space="preserve"> na raiz do projeto.</w:t>
+      </w:r>
+    </w:p>
+    <w:p>
+      <w:pPr>
+        <w:pStyle w:val="PargrafodaLista"/>
+        <w:numPr>
+          <w:ilvl w:val="0"/>
+          <w:numId w:val="19"/>
+        </w:numPr>
+        <w:jc w:val="both"/>
+      </w:pPr>
+      <w:r>
+        <w:t>Neste arquivo podemos inserir todos os arquivos que não devem entrar no versionamento.</w:t>
+      </w:r>
+    </w:p>
+    <w:p>
+      <w:pPr>
+        <w:pStyle w:val="PargrafodaLista"/>
+        <w:numPr>
+          <w:ilvl w:val="0"/>
+          <w:numId w:val="19"/>
+        </w:numPr>
+        <w:jc w:val="both"/>
+      </w:pPr>
+      <w:r>
+        <w:t>Isso é útil para os arquivos gerados automaticamente ou arquivos que contêm informações sensíveis.</w:t>
+      </w:r>
+    </w:p>
+    <w:p>
+      <w:pPr>
+        <w:pStyle w:val="Ttulo1"/>
+        <w:jc w:val="center"/>
+      </w:pPr>
+      <w:r>
+        <w:t>desfazendo todas as alterações</w:t>
+      </w:r>
+    </w:p>
+    <w:p>
+      <w:pPr>
+        <w:pStyle w:val="PargrafodaLista"/>
+        <w:numPr>
+          <w:ilvl w:val="0"/>
+          <w:numId w:val="20"/>
+        </w:numPr>
+        <w:jc w:val="both"/>
+      </w:pPr>
+      <w:r>
+        <w:t xml:space="preserve">Com o comando </w:t>
+      </w:r>
+      <w:proofErr w:type="spellStart"/>
+      <w:r>
+        <w:rPr>
+          <w:b/>
+        </w:rPr>
+        <w:t>git</w:t>
+      </w:r>
+      <w:proofErr w:type="spellEnd"/>
+      <w:r>
+        <w:rPr>
+          <w:b/>
+        </w:rPr>
+        <w:t xml:space="preserve"> reset</w:t>
+      </w:r>
+      <w:r>
+        <w:t xml:space="preserve"> podemos </w:t>
+      </w:r>
+      <w:proofErr w:type="spellStart"/>
+      <w:r>
+        <w:t>resetar</w:t>
+      </w:r>
+      <w:proofErr w:type="spellEnd"/>
+      <w:r>
+        <w:t xml:space="preserve"> as mudanças feitas.</w:t>
+      </w:r>
+    </w:p>
+    <w:p>
+      <w:pPr>
+        <w:pStyle w:val="PargrafodaLista"/>
+        <w:numPr>
+          <w:ilvl w:val="0"/>
+          <w:numId w:val="20"/>
+        </w:numPr>
+        <w:jc w:val="both"/>
+      </w:pPr>
+      <w:r>
+        <w:t xml:space="preserve">Geralmente é utilizado com a </w:t>
+      </w:r>
+      <w:proofErr w:type="spellStart"/>
+      <w:r>
+        <w:t>flag</w:t>
+      </w:r>
+      <w:proofErr w:type="spellEnd"/>
+      <w:r>
+        <w:t xml:space="preserve"> </w:t>
+      </w:r>
+      <w:r>
+        <w:rPr>
+          <w:b/>
+        </w:rPr>
+        <w:t>- -hard</w:t>
+      </w:r>
+      <w:r>
+        <w:t>.</w:t>
+      </w:r>
+    </w:p>
+    <w:p>
+      <w:pPr>
+        <w:pStyle w:val="PargrafodaLista"/>
+        <w:numPr>
+          <w:ilvl w:val="0"/>
+          <w:numId w:val="20"/>
+        </w:numPr>
+        <w:jc w:val="both"/>
+      </w:pPr>
+      <w:r>
+        <w:t xml:space="preserve">Todas as alterações </w:t>
+      </w:r>
+      <w:proofErr w:type="spellStart"/>
+      <w:r>
+        <w:t>commitadas</w:t>
+      </w:r>
+      <w:proofErr w:type="spellEnd"/>
+      <w:r>
+        <w:t xml:space="preserve"> e também as pendentes serão excluídas.</w:t>
+      </w:r>
       <w:bookmarkStart w:id="0" w:name="_GoBack"/>
       <w:bookmarkEnd w:id="0"/>
-      <w:r>
-        <w:t xml:space="preserve"> </w:t>
-      </w:r>
-    </w:p>
-    <w:p>
-      <w:pPr>
-        <w:ind w:left="360"/>
-        <w:jc w:val="both"/>
-      </w:pPr>
     </w:p>
     <w:p>
       <w:pPr>
@@ -1302,7 +1458,7 @@
         <v:path o:extrusionok="f" gradientshapeok="t" o:connecttype="rect"/>
         <o:lock v:ext="edit" aspectratio="t"/>
       </v:shapetype>
-      <v:shape id="_x0000_i1040" type="#_x0000_t75" style="width:11.25pt;height:11.25pt" o:bullet="t">
+      <v:shape id="_x0000_i1046" type="#_x0000_t75" style="width:11.25pt;height:11.25pt" o:bullet="t">
         <v:imagedata r:id="rId1" o:title="msoA40A"/>
       </v:shape>
     </w:pict>
@@ -1536,6 +1692,120 @@
     </w:lvl>
   </w:abstractNum>
   <w:abstractNum w:abstractNumId="2">
+    <w:nsid w:val="1573049E"/>
+    <w:multiLevelType w:val="hybridMultilevel"/>
+    <w:tmpl w:val="AB0A274C"/>
+    <w:lvl w:ilvl="0" w:tplc="04160007">
+      <w:start w:val="1"/>
+      <w:numFmt w:val="bullet"/>
+      <w:lvlText w:val=""/>
+      <w:lvlPicBulletId w:val="0"/>
+      <w:lvlJc w:val="left"/>
+      <w:pPr>
+        <w:ind w:left="720" w:hanging="360"/>
+      </w:pPr>
+      <w:rPr>
+        <w:rFonts w:ascii="Symbol" w:hAnsi="Symbol" w:hint="default"/>
+      </w:rPr>
+    </w:lvl>
+    <w:lvl w:ilvl="1" w:tplc="04160003" w:tentative="1">
+      <w:start w:val="1"/>
+      <w:numFmt w:val="bullet"/>
+      <w:lvlText w:val="o"/>
+      <w:lvlJc w:val="left"/>
+      <w:pPr>
+        <w:ind w:left="1440" w:hanging="360"/>
+      </w:pPr>
+      <w:rPr>
+        <w:rFonts w:ascii="Courier New" w:hAnsi="Courier New" w:cs="Courier New" w:hint="default"/>
+      </w:rPr>
+    </w:lvl>
+    <w:lvl w:ilvl="2" w:tplc="04160005" w:tentative="1">
+      <w:start w:val="1"/>
+      <w:numFmt w:val="bullet"/>
+      <w:lvlText w:val=""/>
+      <w:lvlJc w:val="left"/>
+      <w:pPr>
+        <w:ind w:left="2160" w:hanging="360"/>
+      </w:pPr>
+      <w:rPr>
+        <w:rFonts w:ascii="Wingdings" w:hAnsi="Wingdings" w:hint="default"/>
+      </w:rPr>
+    </w:lvl>
+    <w:lvl w:ilvl="3" w:tplc="04160001" w:tentative="1">
+      <w:start w:val="1"/>
+      <w:numFmt w:val="bullet"/>
+      <w:lvlText w:val=""/>
+      <w:lvlJc w:val="left"/>
+      <w:pPr>
+        <w:ind w:left="2880" w:hanging="360"/>
+      </w:pPr>
+      <w:rPr>
+        <w:rFonts w:ascii="Symbol" w:hAnsi="Symbol" w:hint="default"/>
+      </w:rPr>
+    </w:lvl>
+    <w:lvl w:ilvl="4" w:tplc="04160003" w:tentative="1">
+      <w:start w:val="1"/>
+      <w:numFmt w:val="bullet"/>
+      <w:lvlText w:val="o"/>
+      <w:lvlJc w:val="left"/>
+      <w:pPr>
+        <w:ind w:left="3600" w:hanging="360"/>
+      </w:pPr>
+      <w:rPr>
+        <w:rFonts w:ascii="Courier New" w:hAnsi="Courier New" w:cs="Courier New" w:hint="default"/>
+      </w:rPr>
+    </w:lvl>
+    <w:lvl w:ilvl="5" w:tplc="04160005" w:tentative="1">
+      <w:start w:val="1"/>
+      <w:numFmt w:val="bullet"/>
+      <w:lvlText w:val=""/>
+      <w:lvlJc w:val="left"/>
+      <w:pPr>
+        <w:ind w:left="4320" w:hanging="360"/>
+      </w:pPr>
+      <w:rPr>
+        <w:rFonts w:ascii="Wingdings" w:hAnsi="Wingdings" w:hint="default"/>
+      </w:rPr>
+    </w:lvl>
+    <w:lvl w:ilvl="6" w:tplc="04160001" w:tentative="1">
+      <w:start w:val="1"/>
+      <w:numFmt w:val="bullet"/>
+      <w:lvlText w:val=""/>
+      <w:lvlJc w:val="left"/>
+      <w:pPr>
+        <w:ind w:left="5040" w:hanging="360"/>
+      </w:pPr>
+      <w:rPr>
+        <w:rFonts w:ascii="Symbol" w:hAnsi="Symbol" w:hint="default"/>
+      </w:rPr>
+    </w:lvl>
+    <w:lvl w:ilvl="7" w:tplc="04160003" w:tentative="1">
+      <w:start w:val="1"/>
+      <w:numFmt w:val="bullet"/>
+      <w:lvlText w:val="o"/>
+      <w:lvlJc w:val="left"/>
+      <w:pPr>
+        <w:ind w:left="5760" w:hanging="360"/>
+      </w:pPr>
+      <w:rPr>
+        <w:rFonts w:ascii="Courier New" w:hAnsi="Courier New" w:cs="Courier New" w:hint="default"/>
+      </w:rPr>
+    </w:lvl>
+    <w:lvl w:ilvl="8" w:tplc="04160005" w:tentative="1">
+      <w:start w:val="1"/>
+      <w:numFmt w:val="bullet"/>
+      <w:lvlText w:val=""/>
+      <w:lvlJc w:val="left"/>
+      <w:pPr>
+        <w:ind w:left="6480" w:hanging="360"/>
+      </w:pPr>
+      <w:rPr>
+        <w:rFonts w:ascii="Wingdings" w:hAnsi="Wingdings" w:hint="default"/>
+      </w:rPr>
+    </w:lvl>
+  </w:abstractNum>
+  <w:abstractNum w:abstractNumId="3">
     <w:nsid w:val="17361558"/>
     <w:multiLevelType w:val="hybridMultilevel"/>
     <w:tmpl w:val="F448F2A2"/>
@@ -1649,7 +1919,7 @@
       </w:rPr>
     </w:lvl>
   </w:abstractNum>
-  <w:abstractNum w:abstractNumId="3">
+  <w:abstractNum w:abstractNumId="4">
     <w:nsid w:val="2110107F"/>
     <w:multiLevelType w:val="hybridMultilevel"/>
     <w:tmpl w:val="18D021C4"/>
@@ -1763,7 +2033,7 @@
       </w:rPr>
     </w:lvl>
   </w:abstractNum>
-  <w:abstractNum w:abstractNumId="4">
+  <w:abstractNum w:abstractNumId="5">
     <w:nsid w:val="2531785B"/>
     <w:multiLevelType w:val="hybridMultilevel"/>
     <w:tmpl w:val="1F6E137E"/>
@@ -1876,7 +2146,7 @@
       </w:rPr>
     </w:lvl>
   </w:abstractNum>
-  <w:abstractNum w:abstractNumId="5">
+  <w:abstractNum w:abstractNumId="6">
     <w:nsid w:val="2A3976FF"/>
     <w:multiLevelType w:val="hybridMultilevel"/>
     <w:tmpl w:val="B3485CFE"/>
@@ -1990,7 +2260,7 @@
       </w:rPr>
     </w:lvl>
   </w:abstractNum>
-  <w:abstractNum w:abstractNumId="6">
+  <w:abstractNum w:abstractNumId="7">
     <w:nsid w:val="3C6B2710"/>
     <w:multiLevelType w:val="hybridMultilevel"/>
     <w:tmpl w:val="B302EC5C"/>
@@ -2104,7 +2374,7 @@
       </w:rPr>
     </w:lvl>
   </w:abstractNum>
-  <w:abstractNum w:abstractNumId="7">
+  <w:abstractNum w:abstractNumId="8">
     <w:nsid w:val="3ED706BD"/>
     <w:multiLevelType w:val="hybridMultilevel"/>
     <w:tmpl w:val="6A0A6E30"/>
@@ -2218,7 +2488,7 @@
       </w:rPr>
     </w:lvl>
   </w:abstractNum>
-  <w:abstractNum w:abstractNumId="8">
+  <w:abstractNum w:abstractNumId="9">
     <w:nsid w:val="451F70F9"/>
     <w:multiLevelType w:val="hybridMultilevel"/>
     <w:tmpl w:val="83D4ED9E"/>
@@ -2332,7 +2602,7 @@
       </w:rPr>
     </w:lvl>
   </w:abstractNum>
-  <w:abstractNum w:abstractNumId="9">
+  <w:abstractNum w:abstractNumId="10">
     <w:nsid w:val="56C93141"/>
     <w:multiLevelType w:val="hybridMultilevel"/>
     <w:tmpl w:val="8D3CC5DE"/>
@@ -2446,7 +2716,7 @@
       </w:rPr>
     </w:lvl>
   </w:abstractNum>
-  <w:abstractNum w:abstractNumId="10">
+  <w:abstractNum w:abstractNumId="11">
     <w:nsid w:val="57C8495D"/>
     <w:multiLevelType w:val="hybridMultilevel"/>
     <w:tmpl w:val="7DFC8CC6"/>
@@ -2560,7 +2830,7 @@
       </w:rPr>
     </w:lvl>
   </w:abstractNum>
-  <w:abstractNum w:abstractNumId="11">
+  <w:abstractNum w:abstractNumId="12">
     <w:nsid w:val="63F62E99"/>
     <w:multiLevelType w:val="hybridMultilevel"/>
     <w:tmpl w:val="A9F6CD8C"/>
@@ -2674,7 +2944,7 @@
       </w:rPr>
     </w:lvl>
   </w:abstractNum>
-  <w:abstractNum w:abstractNumId="12">
+  <w:abstractNum w:abstractNumId="13">
     <w:nsid w:val="66690C0F"/>
     <w:multiLevelType w:val="hybridMultilevel"/>
     <w:tmpl w:val="944471EC"/>
@@ -2788,7 +3058,7 @@
       </w:rPr>
     </w:lvl>
   </w:abstractNum>
-  <w:abstractNum w:abstractNumId="13">
+  <w:abstractNum w:abstractNumId="14">
     <w:nsid w:val="6B30573B"/>
     <w:multiLevelType w:val="hybridMultilevel"/>
     <w:tmpl w:val="8004A758"/>
@@ -2902,7 +3172,121 @@
       </w:rPr>
     </w:lvl>
   </w:abstractNum>
-  <w:abstractNum w:abstractNumId="14">
+  <w:abstractNum w:abstractNumId="15">
+    <w:nsid w:val="6EA869A8"/>
+    <w:multiLevelType w:val="hybridMultilevel"/>
+    <w:tmpl w:val="5A189E30"/>
+    <w:lvl w:ilvl="0" w:tplc="04160007">
+      <w:start w:val="1"/>
+      <w:numFmt w:val="bullet"/>
+      <w:lvlText w:val=""/>
+      <w:lvlPicBulletId w:val="0"/>
+      <w:lvlJc w:val="left"/>
+      <w:pPr>
+        <w:ind w:left="720" w:hanging="360"/>
+      </w:pPr>
+      <w:rPr>
+        <w:rFonts w:ascii="Symbol" w:hAnsi="Symbol" w:hint="default"/>
+      </w:rPr>
+    </w:lvl>
+    <w:lvl w:ilvl="1" w:tplc="04160003" w:tentative="1">
+      <w:start w:val="1"/>
+      <w:numFmt w:val="bullet"/>
+      <w:lvlText w:val="o"/>
+      <w:lvlJc w:val="left"/>
+      <w:pPr>
+        <w:ind w:left="1440" w:hanging="360"/>
+      </w:pPr>
+      <w:rPr>
+        <w:rFonts w:ascii="Courier New" w:hAnsi="Courier New" w:cs="Courier New" w:hint="default"/>
+      </w:rPr>
+    </w:lvl>
+    <w:lvl w:ilvl="2" w:tplc="04160005" w:tentative="1">
+      <w:start w:val="1"/>
+      <w:numFmt w:val="bullet"/>
+      <w:lvlText w:val=""/>
+      <w:lvlJc w:val="left"/>
+      <w:pPr>
+        <w:ind w:left="2160" w:hanging="360"/>
+      </w:pPr>
+      <w:rPr>
+        <w:rFonts w:ascii="Wingdings" w:hAnsi="Wingdings" w:hint="default"/>
+      </w:rPr>
+    </w:lvl>
+    <w:lvl w:ilvl="3" w:tplc="04160001" w:tentative="1">
+      <w:start w:val="1"/>
+      <w:numFmt w:val="bullet"/>
+      <w:lvlText w:val=""/>
+      <w:lvlJc w:val="left"/>
+      <w:pPr>
+        <w:ind w:left="2880" w:hanging="360"/>
+      </w:pPr>
+      <w:rPr>
+        <w:rFonts w:ascii="Symbol" w:hAnsi="Symbol" w:hint="default"/>
+      </w:rPr>
+    </w:lvl>
+    <w:lvl w:ilvl="4" w:tplc="04160003" w:tentative="1">
+      <w:start w:val="1"/>
+      <w:numFmt w:val="bullet"/>
+      <w:lvlText w:val="o"/>
+      <w:lvlJc w:val="left"/>
+      <w:pPr>
+        <w:ind w:left="3600" w:hanging="360"/>
+      </w:pPr>
+      <w:rPr>
+        <w:rFonts w:ascii="Courier New" w:hAnsi="Courier New" w:cs="Courier New" w:hint="default"/>
+      </w:rPr>
+    </w:lvl>
+    <w:lvl w:ilvl="5" w:tplc="04160005" w:tentative="1">
+      <w:start w:val="1"/>
+      <w:numFmt w:val="bullet"/>
+      <w:lvlText w:val=""/>
+      <w:lvlJc w:val="left"/>
+      <w:pPr>
+        <w:ind w:left="4320" w:hanging="360"/>
+      </w:pPr>
+      <w:rPr>
+        <w:rFonts w:ascii="Wingdings" w:hAnsi="Wingdings" w:hint="default"/>
+      </w:rPr>
+    </w:lvl>
+    <w:lvl w:ilvl="6" w:tplc="04160001" w:tentative="1">
+      <w:start w:val="1"/>
+      <w:numFmt w:val="bullet"/>
+      <w:lvlText w:val=""/>
+      <w:lvlJc w:val="left"/>
+      <w:pPr>
+        <w:ind w:left="5040" w:hanging="360"/>
+      </w:pPr>
+      <w:rPr>
+        <w:rFonts w:ascii="Symbol" w:hAnsi="Symbol" w:hint="default"/>
+      </w:rPr>
+    </w:lvl>
+    <w:lvl w:ilvl="7" w:tplc="04160003" w:tentative="1">
+      <w:start w:val="1"/>
+      <w:numFmt w:val="bullet"/>
+      <w:lvlText w:val="o"/>
+      <w:lvlJc w:val="left"/>
+      <w:pPr>
+        <w:ind w:left="5760" w:hanging="360"/>
+      </w:pPr>
+      <w:rPr>
+        <w:rFonts w:ascii="Courier New" w:hAnsi="Courier New" w:cs="Courier New" w:hint="default"/>
+      </w:rPr>
+    </w:lvl>
+    <w:lvl w:ilvl="8" w:tplc="04160005" w:tentative="1">
+      <w:start w:val="1"/>
+      <w:numFmt w:val="bullet"/>
+      <w:lvlText w:val=""/>
+      <w:lvlJc w:val="left"/>
+      <w:pPr>
+        <w:ind w:left="6480" w:hanging="360"/>
+      </w:pPr>
+      <w:rPr>
+        <w:rFonts w:ascii="Wingdings" w:hAnsi="Wingdings" w:hint="default"/>
+      </w:rPr>
+    </w:lvl>
+  </w:abstractNum>
+  <w:abstractNum w:abstractNumId="16">
     <w:nsid w:val="79155DA2"/>
     <w:multiLevelType w:val="hybridMultilevel"/>
     <w:tmpl w:val="AD6EE430"/>
@@ -3016,7 +3400,7 @@
       </w:rPr>
     </w:lvl>
   </w:abstractNum>
-  <w:abstractNum w:abstractNumId="15">
+  <w:abstractNum w:abstractNumId="17">
     <w:nsid w:val="7923783B"/>
     <w:multiLevelType w:val="hybridMultilevel"/>
     <w:tmpl w:val="999CA3BA"/>
@@ -3130,7 +3514,7 @@
       </w:rPr>
     </w:lvl>
   </w:abstractNum>
-  <w:abstractNum w:abstractNumId="16">
+  <w:abstractNum w:abstractNumId="18">
     <w:nsid w:val="7D197B4F"/>
     <w:multiLevelType w:val="hybridMultilevel"/>
     <w:tmpl w:val="A7783EF0"/>
@@ -3244,56 +3628,169 @@
       </w:rPr>
     </w:lvl>
   </w:abstractNum>
+  <w:abstractNum w:abstractNumId="19">
+    <w:nsid w:val="7D631D02"/>
+    <w:multiLevelType w:val="hybridMultilevel"/>
+    <w:tmpl w:val="24820B56"/>
+    <w:lvl w:ilvl="0" w:tplc="04160001">
+      <w:start w:val="1"/>
+      <w:numFmt w:val="bullet"/>
+      <w:lvlText w:val=""/>
+      <w:lvlJc w:val="left"/>
+      <w:pPr>
+        <w:ind w:left="720" w:hanging="360"/>
+      </w:pPr>
+      <w:rPr>
+        <w:rFonts w:ascii="Symbol" w:hAnsi="Symbol" w:hint="default"/>
+      </w:rPr>
+    </w:lvl>
+    <w:lvl w:ilvl="1" w:tplc="04160003" w:tentative="1">
+      <w:start w:val="1"/>
+      <w:numFmt w:val="bullet"/>
+      <w:lvlText w:val="o"/>
+      <w:lvlJc w:val="left"/>
+      <w:pPr>
+        <w:ind w:left="1440" w:hanging="360"/>
+      </w:pPr>
+      <w:rPr>
+        <w:rFonts w:ascii="Courier New" w:hAnsi="Courier New" w:cs="Courier New" w:hint="default"/>
+      </w:rPr>
+    </w:lvl>
+    <w:lvl w:ilvl="2" w:tplc="04160005" w:tentative="1">
+      <w:start w:val="1"/>
+      <w:numFmt w:val="bullet"/>
+      <w:lvlText w:val=""/>
+      <w:lvlJc w:val="left"/>
+      <w:pPr>
+        <w:ind w:left="2160" w:hanging="360"/>
+      </w:pPr>
+      <w:rPr>
+        <w:rFonts w:ascii="Wingdings" w:hAnsi="Wingdings" w:hint="default"/>
+      </w:rPr>
+    </w:lvl>
+    <w:lvl w:ilvl="3" w:tplc="04160001" w:tentative="1">
+      <w:start w:val="1"/>
+      <w:numFmt w:val="bullet"/>
+      <w:lvlText w:val=""/>
+      <w:lvlJc w:val="left"/>
+      <w:pPr>
+        <w:ind w:left="2880" w:hanging="360"/>
+      </w:pPr>
+      <w:rPr>
+        <w:rFonts w:ascii="Symbol" w:hAnsi="Symbol" w:hint="default"/>
+      </w:rPr>
+    </w:lvl>
+    <w:lvl w:ilvl="4" w:tplc="04160003" w:tentative="1">
+      <w:start w:val="1"/>
+      <w:numFmt w:val="bullet"/>
+      <w:lvlText w:val="o"/>
+      <w:lvlJc w:val="left"/>
+      <w:pPr>
+        <w:ind w:left="3600" w:hanging="360"/>
+      </w:pPr>
+      <w:rPr>
+        <w:rFonts w:ascii="Courier New" w:hAnsi="Courier New" w:cs="Courier New" w:hint="default"/>
+      </w:rPr>
+    </w:lvl>
+    <w:lvl w:ilvl="5" w:tplc="04160005" w:tentative="1">
+      <w:start w:val="1"/>
+      <w:numFmt w:val="bullet"/>
+      <w:lvlText w:val=""/>
+      <w:lvlJc w:val="left"/>
+      <w:pPr>
+        <w:ind w:left="4320" w:hanging="360"/>
+      </w:pPr>
+      <w:rPr>
+        <w:rFonts w:ascii="Wingdings" w:hAnsi="Wingdings" w:hint="default"/>
+      </w:rPr>
+    </w:lvl>
+    <w:lvl w:ilvl="6" w:tplc="04160001" w:tentative="1">
+      <w:start w:val="1"/>
+      <w:numFmt w:val="bullet"/>
+      <w:lvlText w:val=""/>
+      <w:lvlJc w:val="left"/>
+      <w:pPr>
+        <w:ind w:left="5040" w:hanging="360"/>
+      </w:pPr>
+      <w:rPr>
+        <w:rFonts w:ascii="Symbol" w:hAnsi="Symbol" w:hint="default"/>
+      </w:rPr>
+    </w:lvl>
+    <w:lvl w:ilvl="7" w:tplc="04160003" w:tentative="1">
+      <w:start w:val="1"/>
+      <w:numFmt w:val="bullet"/>
+      <w:lvlText w:val="o"/>
+      <w:lvlJc w:val="left"/>
+      <w:pPr>
+        <w:ind w:left="5760" w:hanging="360"/>
+      </w:pPr>
+      <w:rPr>
+        <w:rFonts w:ascii="Courier New" w:hAnsi="Courier New" w:cs="Courier New" w:hint="default"/>
+      </w:rPr>
+    </w:lvl>
+    <w:lvl w:ilvl="8" w:tplc="04160005" w:tentative="1">
+      <w:start w:val="1"/>
+      <w:numFmt w:val="bullet"/>
+      <w:lvlText w:val=""/>
+      <w:lvlJc w:val="left"/>
+      <w:pPr>
+        <w:ind w:left="6480" w:hanging="360"/>
+      </w:pPr>
+      <w:rPr>
+        <w:rFonts w:ascii="Wingdings" w:hAnsi="Wingdings" w:hint="default"/>
+      </w:rPr>
+    </w:lvl>
+  </w:abstractNum>
   <w:num w:numId="1">
+    <w:abstractNumId w:val="13"/>
+  </w:num>
+  <w:num w:numId="2">
+    <w:abstractNumId w:val="9"/>
+  </w:num>
+  <w:num w:numId="3">
+    <w:abstractNumId w:val="8"/>
+  </w:num>
+  <w:num w:numId="4">
+    <w:abstractNumId w:val="5"/>
+  </w:num>
+  <w:num w:numId="5">
+    <w:abstractNumId w:val="18"/>
+  </w:num>
+  <w:num w:numId="6">
     <w:abstractNumId w:val="12"/>
   </w:num>
-  <w:num w:numId="2">
-    <w:abstractNumId w:val="8"/>
-  </w:num>
-  <w:num w:numId="3">
-    <w:abstractNumId w:val="7"/>
-  </w:num>
-  <w:num w:numId="4">
-    <w:abstractNumId w:val="4"/>
-  </w:num>
-  <w:num w:numId="5">
-    <w:abstractNumId w:val="16"/>
-  </w:num>
-  <w:num w:numId="6">
-    <w:abstractNumId w:val="11"/>
-  </w:num>
   <w:num w:numId="7">
-    <w:abstractNumId w:val="9"/>
+    <w:abstractNumId w:val="10"/>
   </w:num>
   <w:num w:numId="8">
     <w:abstractNumId w:val="1"/>
   </w:num>
   <w:num w:numId="9">
-    <w:abstractNumId w:val="3"/>
+    <w:abstractNumId w:val="4"/>
   </w:num>
   <w:num w:numId="10">
-    <w:abstractNumId w:val="13"/>
+    <w:abstractNumId w:val="14"/>
   </w:num>
   <w:num w:numId="11">
-    <w:abstractNumId w:val="14"/>
+    <w:abstractNumId w:val="16"/>
   </w:num>
   <w:num w:numId="12">
-    <w:abstractNumId w:val="5"/>
+    <w:abstractNumId w:val="6"/>
   </w:num>
   <w:num w:numId="13">
-    <w:abstractNumId w:val="6"/>
+    <w:abstractNumId w:val="7"/>
   </w:num>
   <w:num w:numId="14">
-    <w:abstractNumId w:val="15"/>
+    <w:abstractNumId w:val="17"/>
   </w:num>
   <w:num w:numId="15">
-    <w:abstractNumId w:val="2"/>
+    <w:abstractNumId w:val="3"/>
   </w:num>
   <w:num w:numId="16">
     <w:abstractNumId w:val="0"/>
   </w:num>
   <w:num w:numId="17">
-    <w:abstractNumId w:val="10"/>
+    <w:abstractNumId w:val="11"/>
     <w:lvlOverride w:ilvl="0"/>
     <w:lvlOverride w:ilvl="1"/>
     <w:lvlOverride w:ilvl="2"/>
@@ -3303,6 +3800,15 @@
     <w:lvlOverride w:ilvl="6"/>
     <w:lvlOverride w:ilvl="7"/>
     <w:lvlOverride w:ilvl="8"/>
+  </w:num>
+  <w:num w:numId="18">
+    <w:abstractNumId w:val="19"/>
+  </w:num>
+  <w:num w:numId="19">
+    <w:abstractNumId w:val="2"/>
+  </w:num>
+  <w:num w:numId="20">
+    <w:abstractNumId w:val="15"/>
   </w:num>
 </w:numbering>
 </file>

</xml_diff>